<commit_message>
Move figures to end. Revise DOCX template.
</commit_message>
<xml_diff>
--- a/analysis/templates/taylor-francis-article.docx
+++ b/analysis/templates/taylor-francis-article.docx
@@ -435,48 +435,61 @@
     </w:p>
     <w:p>
       <w:pPr>
-        <w:pStyle w:val="Acknowledgements"/>
-      </w:pPr>
-      <w:r>
-        <w:t>Acknowledgements</w:t>
-      </w:r>
-      <w:r>
-        <w:t>, avoiding</w:t>
-      </w:r>
-      <w:r>
-        <w:t xml:space="preserve"> identifying</w:t>
-      </w:r>
-      <w:r>
-        <w:t xml:space="preserve"> any of the authors prior to peer review</w:t>
+        <w:pStyle w:val="Heading5"/>
+      </w:pPr>
+      <w:r>
+        <w:lastRenderedPageBreak/>
+        <w:t>Heading 5: This is for page breaks</w:t>
       </w:r>
     </w:p>
     <w:p>
       <w:pPr>
-        <w:pStyle w:val="Footnotes"/>
-      </w:pPr>
-      <w:r>
-        <w:t>1. This is a note. The style name is Footnotes, but it can also be applied to endnotes.</w:t>
+        <w:pStyle w:val="Acknowledgements"/>
+      </w:pPr>
+      <w:r>
+        <w:t>Acknowled</w:t>
+      </w:r>
+      <w:bookmarkStart w:id="0" w:name="_GoBack"/>
+      <w:bookmarkEnd w:id="0"/>
+      <w:r>
+        <w:t>gements</w:t>
+      </w:r>
+      <w:r>
+        <w:t>, avoiding</w:t>
+      </w:r>
+      <w:r>
+        <w:t xml:space="preserve"> identifying</w:t>
+      </w:r>
+      <w:r>
+        <w:t xml:space="preserve"> any of the authors prior to peer review</w:t>
       </w:r>
     </w:p>
     <w:p>
       <w:pPr>
-        <w:pStyle w:val="References"/>
-      </w:pPr>
-      <w:r>
-        <w:t>References</w:t>
-      </w:r>
-      <w:r>
-        <w:t>: see the journal’s instructions for authors for details</w:t>
-      </w:r>
-      <w:r>
-        <w:t xml:space="preserve"> on style</w:t>
+        <w:pStyle w:val="Footnotes"/>
+      </w:pPr>
+      <w:r>
+        <w:t>1. This is a note. The style name is Footnotes, but it can also be applied to endnotes.</w:t>
       </w:r>
     </w:p>
     <w:p>
       <w:pPr>
+        <w:pStyle w:val="References"/>
+      </w:pPr>
+      <w:r>
+        <w:t>References</w:t>
+      </w:r>
+      <w:r>
+        <w:t>: see the journal’s instructions for authors for details</w:t>
+      </w:r>
+      <w:r>
+        <w:t xml:space="preserve"> on style</w:t>
+      </w:r>
+    </w:p>
+    <w:p>
+      <w:pPr>
         <w:pStyle w:val="TableCaption"/>
       </w:pPr>
-      <w:bookmarkStart w:id="0" w:name="_GoBack"/>
       <w:r>
         <w:br w:type="page"/>
       </w:r>
@@ -494,7 +507,6 @@
         <w:t>Obtain permission and include the acknowledgement required by the copyright holder if a table is being reproduced from another source.</w:t>
       </w:r>
     </w:p>
-    <w:bookmarkEnd w:id="0"/>
     <w:p>
       <w:pPr>
         <w:pStyle w:val="ImageCaption"/>
@@ -521,6 +533,7 @@
       <w:footerReference w:type="first" r:id="rId13"/>
       <w:pgSz w:w="11901" w:h="16840" w:code="9"/>
       <w:pgMar w:top="1418" w:right="1701" w:bottom="1418" w:left="1701" w:header="709" w:footer="709" w:gutter="0"/>
+      <w:lnNumType w:countBy="1" w:restart="continuous"/>
       <w:cols w:space="708"/>
       <w:docGrid w:linePitch="360"/>
     </w:sectPr>
@@ -771,7 +784,7 @@
   <w:abstractNum w:abstractNumId="1" w15:restartNumberingAfterBreak="0">
     <w:nsid w:val="FFFFFF7C"/>
     <w:multiLevelType w:val="singleLevel"/>
-    <w:tmpl w:val="3580FABE"/>
+    <w:tmpl w:val="FAD8DE5C"/>
     <w:lvl w:ilvl="0">
       <w:start w:val="1"/>
       <w:numFmt w:val="decimal"/>
@@ -788,7 +801,7 @@
   <w:abstractNum w:abstractNumId="2" w15:restartNumberingAfterBreak="0">
     <w:nsid w:val="FFFFFF7D"/>
     <w:multiLevelType w:val="singleLevel"/>
-    <w:tmpl w:val="16C62132"/>
+    <w:tmpl w:val="122EC03A"/>
     <w:lvl w:ilvl="0">
       <w:start w:val="1"/>
       <w:numFmt w:val="decimal"/>
@@ -805,7 +818,7 @@
   <w:abstractNum w:abstractNumId="3" w15:restartNumberingAfterBreak="0">
     <w:nsid w:val="FFFFFF7E"/>
     <w:multiLevelType w:val="singleLevel"/>
-    <w:tmpl w:val="F11A271E"/>
+    <w:tmpl w:val="E8A6B480"/>
     <w:lvl w:ilvl="0">
       <w:start w:val="1"/>
       <w:numFmt w:val="decimal"/>
@@ -822,7 +835,7 @@
   <w:abstractNum w:abstractNumId="4" w15:restartNumberingAfterBreak="0">
     <w:nsid w:val="FFFFFF7F"/>
     <w:multiLevelType w:val="singleLevel"/>
-    <w:tmpl w:val="F5B23264"/>
+    <w:tmpl w:val="274CD900"/>
     <w:lvl w:ilvl="0">
       <w:start w:val="1"/>
       <w:numFmt w:val="decimal"/>
@@ -839,7 +852,7 @@
   <w:abstractNum w:abstractNumId="5" w15:restartNumberingAfterBreak="0">
     <w:nsid w:val="FFFFFF80"/>
     <w:multiLevelType w:val="singleLevel"/>
-    <w:tmpl w:val="CFE89F3A"/>
+    <w:tmpl w:val="220EB5D4"/>
     <w:lvl w:ilvl="0">
       <w:start w:val="1"/>
       <w:numFmt w:val="bullet"/>
@@ -859,7 +872,7 @@
   <w:abstractNum w:abstractNumId="6" w15:restartNumberingAfterBreak="0">
     <w:nsid w:val="FFFFFF81"/>
     <w:multiLevelType w:val="singleLevel"/>
-    <w:tmpl w:val="13586D26"/>
+    <w:tmpl w:val="39B8C136"/>
     <w:lvl w:ilvl="0">
       <w:start w:val="1"/>
       <w:numFmt w:val="bullet"/>
@@ -879,7 +892,7 @@
   <w:abstractNum w:abstractNumId="7" w15:restartNumberingAfterBreak="0">
     <w:nsid w:val="FFFFFF82"/>
     <w:multiLevelType w:val="singleLevel"/>
-    <w:tmpl w:val="D0DC0AEE"/>
+    <w:tmpl w:val="E92262A4"/>
     <w:lvl w:ilvl="0">
       <w:start w:val="1"/>
       <w:numFmt w:val="bullet"/>
@@ -899,7 +912,7 @@
   <w:abstractNum w:abstractNumId="8" w15:restartNumberingAfterBreak="0">
     <w:nsid w:val="FFFFFF83"/>
     <w:multiLevelType w:val="singleLevel"/>
-    <w:tmpl w:val="995276EE"/>
+    <w:tmpl w:val="A936FA56"/>
     <w:lvl w:ilvl="0">
       <w:start w:val="1"/>
       <w:numFmt w:val="bullet"/>
@@ -919,7 +932,7 @@
   <w:abstractNum w:abstractNumId="9" w15:restartNumberingAfterBreak="0">
     <w:nsid w:val="FFFFFF88"/>
     <w:multiLevelType w:val="singleLevel"/>
-    <w:tmpl w:val="A988630A"/>
+    <w:tmpl w:val="60CE26CE"/>
     <w:lvl w:ilvl="0">
       <w:start w:val="1"/>
       <w:numFmt w:val="decimal"/>
@@ -936,7 +949,7 @@
   <w:abstractNum w:abstractNumId="10" w15:restartNumberingAfterBreak="0">
     <w:nsid w:val="FFFFFF89"/>
     <w:multiLevelType w:val="singleLevel"/>
-    <w:tmpl w:val="EB48E2F0"/>
+    <w:tmpl w:val="563EDC14"/>
     <w:lvl w:ilvl="0">
       <w:start w:val="1"/>
       <w:numFmt w:val="bullet"/>
@@ -2416,6 +2429,7 @@
     <w:lsdException w:name="HTML Sample" w:semiHidden="1" w:unhideWhenUsed="1"/>
     <w:lsdException w:name="HTML Typewriter" w:semiHidden="1" w:unhideWhenUsed="1"/>
     <w:lsdException w:name="HTML Variable" w:semiHidden="1" w:unhideWhenUsed="1"/>
+    <w:lsdException w:name="Normal Table" w:semiHidden="1" w:unhideWhenUsed="1"/>
     <w:lsdException w:name="annotation subject" w:semiHidden="1" w:unhideWhenUsed="1"/>
     <w:lsdException w:name="No List" w:semiHidden="1" w:unhideWhenUsed="1"/>
     <w:lsdException w:name="Outline List 1" w:semiHidden="1" w:unhideWhenUsed="1"/>
@@ -2459,8 +2473,10 @@
     <w:lsdException w:name="Table Elegant" w:semiHidden="1" w:unhideWhenUsed="1"/>
     <w:lsdException w:name="Table Professional" w:semiHidden="1" w:unhideWhenUsed="1"/>
     <w:lsdException w:name="Table Subtle 1" w:semiHidden="1" w:unhideWhenUsed="1"/>
+    <w:lsdException w:name="Table Subtle 2" w:semiHidden="1" w:unhideWhenUsed="1"/>
     <w:lsdException w:name="Table Web 1" w:semiHidden="1" w:unhideWhenUsed="1"/>
     <w:lsdException w:name="Table Web 2" w:semiHidden="1" w:unhideWhenUsed="1"/>
+    <w:lsdException w:name="Table Web 3" w:semiHidden="1" w:unhideWhenUsed="1"/>
     <w:lsdException w:name="Balloon Text" w:semiHidden="1" w:unhideWhenUsed="1"/>
     <w:lsdException w:name="Table Theme" w:semiHidden="1" w:unhideWhenUsed="1"/>
     <w:lsdException w:name="Placeholder Text" w:semiHidden="1"/>
@@ -2480,6 +2496,10 @@
     <w:lsdException w:name="Colorful Grid"/>
     <w:lsdException w:name="Light Shading Accent 1"/>
     <w:lsdException w:name="Light List Accent 1"/>
+    <w:lsdException w:name="Light Grid Accent 1"/>
+    <w:lsdException w:name="Medium Shading 1 Accent 1"/>
+    <w:lsdException w:name="Medium Shading 2 Accent 1"/>
+    <w:lsdException w:name="Medium List 1 Accent 1"/>
     <w:lsdException w:name="Revision" w:semiHidden="1"/>
     <w:lsdException w:name="Medium List 2 Accent 1"/>
     <w:lsdException w:name="Medium Grid 1 Accent 1"/>
@@ -2555,6 +2575,10 @@
     <w:lsdException w:name="Medium Grid 1 Accent 6"/>
     <w:lsdException w:name="Medium Grid 2 Accent 6"/>
     <w:lsdException w:name="Medium Grid 3 Accent 6"/>
+    <w:lsdException w:name="Dark List Accent 6"/>
+    <w:lsdException w:name="Colorful Shading Accent 6"/>
+    <w:lsdException w:name="Colorful List Accent 6"/>
+    <w:lsdException w:name="Colorful Grid Accent 6"/>
     <w:lsdException w:name="Bibliography" w:semiHidden="1" w:unhideWhenUsed="1"/>
     <w:lsdException w:name="TOC Heading" w:semiHidden="1" w:unhideWhenUsed="1"/>
     <w:lsdException w:name="Plain Table 1" w:uiPriority="41"/>
@@ -2760,6 +2784,26 @@
       <w:szCs w:val="28"/>
     </w:rPr>
   </w:style>
+  <w:style w:type="paragraph" w:styleId="Heading5">
+    <w:name w:val="heading 5"/>
+    <w:basedOn w:val="Normal"/>
+    <w:next w:val="Normal"/>
+    <w:link w:val="Heading5Char"/>
+    <w:rsid w:val="00BC16A0"/>
+    <w:pPr>
+      <w:keepNext/>
+      <w:keepLines/>
+      <w:pageBreakBefore/>
+      <w:suppressLineNumbers/>
+      <w:spacing w:line="20" w:lineRule="exact"/>
+      <w:outlineLvl w:val="4"/>
+    </w:pPr>
+    <w:rPr>
+      <w:rFonts w:eastAsiaTheme="majorEastAsia" w:cstheme="majorBidi"/>
+      <w:color w:val="FFFFFF" w:themeColor="background1"/>
+      <w:sz w:val="16"/>
+    </w:rPr>
+  </w:style>
   <w:style w:type="character" w:default="1" w:styleId="DefaultParagraphFont">
     <w:name w:val="Default Paragraph Font"/>
     <w:uiPriority w:val="1"/>
@@ -2991,10 +3035,11 @@
     <w:basedOn w:val="Normal"/>
     <w:next w:val="Newparagraph"/>
     <w:qFormat/>
-    <w:rsid w:val="001B7681"/>
+    <w:rsid w:val="00392C0F"/>
     <w:pPr>
       <w:widowControl w:val="0"/>
       <w:spacing w:before="240"/>
+      <w:jc w:val="both"/>
     </w:pPr>
   </w:style>
   <w:style w:type="paragraph" w:customStyle="1" w:styleId="Newparagraph">
@@ -3247,17 +3292,39 @@
     <w:basedOn w:val="Newparagraph"/>
     <w:link w:val="BodyTextChar"/>
     <w:unhideWhenUsed/>
-    <w:rsid w:val="00F567A7"/>
+    <w:rsid w:val="00392C0F"/>
+    <w:pPr>
+      <w:jc w:val="both"/>
+    </w:pPr>
   </w:style>
   <w:style w:type="character" w:customStyle="1" w:styleId="BodyTextChar">
     <w:name w:val="Body Text Char"/>
     <w:basedOn w:val="DefaultParagraphFont"/>
     <w:link w:val="BodyText"/>
-    <w:rsid w:val="00F567A7"/>
+    <w:rsid w:val="00392C0F"/>
     <w:rPr>
       <w:sz w:val="24"/>
       <w:szCs w:val="24"/>
     </w:rPr>
+  </w:style>
+  <w:style w:type="character" w:customStyle="1" w:styleId="Heading5Char">
+    <w:name w:val="Heading 5 Char"/>
+    <w:basedOn w:val="DefaultParagraphFont"/>
+    <w:link w:val="Heading5"/>
+    <w:rsid w:val="00BC16A0"/>
+    <w:rPr>
+      <w:rFonts w:eastAsiaTheme="majorEastAsia" w:cstheme="majorBidi"/>
+      <w:color w:val="FFFFFF" w:themeColor="background1"/>
+      <w:sz w:val="16"/>
+      <w:szCs w:val="24"/>
+    </w:rPr>
+  </w:style>
+  <w:style w:type="character" w:styleId="LineNumber">
+    <w:name w:val="line number"/>
+    <w:basedOn w:val="DefaultParagraphFont"/>
+    <w:semiHidden/>
+    <w:unhideWhenUsed/>
+    <w:rsid w:val="00127ED9"/>
   </w:style>
 </w:styles>
 </file>
@@ -3550,7 +3617,7 @@
 </file>
 
 <file path=customXml/itemProps1.xml><?xml version="1.0" encoding="utf-8"?>
-<ds:datastoreItem xmlns:ds="http://schemas.openxmlformats.org/officeDocument/2006/customXml" ds:itemID="{824CAA0F-FE7E-A340-A512-5A0846F4BDFA}">
+<ds:datastoreItem xmlns:ds="http://schemas.openxmlformats.org/officeDocument/2006/customXml" ds:itemID="{9545CDD9-A5D2-8E46-9754-5891DAA4B4CD}">
   <ds:schemaRefs>
     <ds:schemaRef ds:uri="http://schemas.openxmlformats.org/officeDocument/2006/bibliography"/>
   </ds:schemaRefs>

</xml_diff>

<commit_message>
More formatting tweaks for DOCX export
</commit_message>
<xml_diff>
--- a/analysis/templates/taylor-francis-article.docx
+++ b/analysis/templates/taylor-francis-article.docx
@@ -115,25 +115,19 @@
     </w:p>
     <w:p>
       <w:pPr>
-        <w:pStyle w:val="Title"/>
-      </w:pPr>
-      <w:r>
-        <w:br w:type="page"/>
-      </w:r>
+        <w:pStyle w:val="Abstract"/>
+      </w:pPr>
       <w:r>
         <w:lastRenderedPageBreak/>
-        <w:t>Repeat the title of your article here</w:t>
-      </w:r>
-    </w:p>
-    <w:p>
-      <w:pPr>
-        <w:pStyle w:val="Abstract"/>
-      </w:pPr>
-      <w:r>
         <w:t>T</w:t>
       </w:r>
       <w:r>
-        <w:t>ype or paste your abstract here as prescribed by the journal’s instructions for authors. Type or paste your abstract here as prescribed by the journal’s instructions for authors. Type or paste your abstract here as prescribed by the journal’s instructions for authors.</w:t>
+        <w:t>y</w:t>
+      </w:r>
+      <w:bookmarkStart w:id="0" w:name="_GoBack"/>
+      <w:bookmarkEnd w:id="0"/>
+      <w:r>
+        <w:t>pe or paste your abstract here as prescribed by the journal’s instructions for authors. Type or paste your abstract here as prescribed by the journal’s instructions for authors. Type or paste your abstract here as prescribed by the journal’s instructions for authors.</w:t>
       </w:r>
       <w:r>
         <w:t xml:space="preserve"> </w:t>
@@ -447,12 +441,7 @@
         <w:pStyle w:val="Acknowledgements"/>
       </w:pPr>
       <w:r>
-        <w:t>Acknowled</w:t>
-      </w:r>
-      <w:bookmarkStart w:id="0" w:name="_GoBack"/>
-      <w:bookmarkEnd w:id="0"/>
-      <w:r>
-        <w:t>gements</w:t>
+        <w:t>Acknowledgements</w:t>
       </w:r>
       <w:r>
         <w:t>, avoiding</w:t>
@@ -2850,9 +2839,9 @@
     <w:basedOn w:val="Normal"/>
     <w:next w:val="Normal"/>
     <w:qFormat/>
-    <w:rsid w:val="00F04900"/>
+    <w:rsid w:val="009901FC"/>
     <w:pPr>
-      <w:spacing w:before="240" w:line="360" w:lineRule="auto"/>
+      <w:spacing w:after="240" w:line="240" w:lineRule="auto"/>
     </w:pPr>
     <w:rPr>
       <w:sz w:val="28"/>
@@ -2882,10 +2871,12 @@
     <w:basedOn w:val="Normal"/>
     <w:next w:val="Keywords"/>
     <w:qFormat/>
-    <w:rsid w:val="00310E13"/>
+    <w:rsid w:val="0078250B"/>
     <w:pPr>
+      <w:pageBreakBefore/>
       <w:spacing w:before="360" w:after="300" w:line="360" w:lineRule="auto"/>
-      <w:ind w:left="720" w:right="567"/>
+      <w:ind w:left="720" w:right="562"/>
+      <w:contextualSpacing/>
     </w:pPr>
     <w:rPr>
       <w:sz w:val="22"/>
@@ -3617,7 +3608,7 @@
 </file>
 
 <file path=customXml/itemProps1.xml><?xml version="1.0" encoding="utf-8"?>
-<ds:datastoreItem xmlns:ds="http://schemas.openxmlformats.org/officeDocument/2006/customXml" ds:itemID="{9545CDD9-A5D2-8E46-9754-5891DAA4B4CD}">
+<ds:datastoreItem xmlns:ds="http://schemas.openxmlformats.org/officeDocument/2006/customXml" ds:itemID="{BBC4CBD7-2370-9049-8D44-33880001946B}">
   <ds:schemaRefs>
     <ds:schemaRef ds:uri="http://schemas.openxmlformats.org/officeDocument/2006/bibliography"/>
   </ds:schemaRefs>

</xml_diff>